<commit_message>
Added color to text & handle more issues
</commit_message>
<xml_diff>
--- a/CDC-P_Script.docx
+++ b/CDC-P_Script.docx
@@ -450,7 +450,25 @@
               <w:jc w:val="both"/>
             </w:pPr>
             <w:r>
-              <w:t>localisation</w:t>
+              <w:t>L</w:t>
+            </w:r>
+            <w:r>
+              <w:t>ocalisation</w:t>
+            </w:r>
+          </w:p>
+          <w:p>
+            <w:pPr>
+              <w:pStyle w:val="Corpsdetexte"/>
+              <w:numPr>
+                <w:ilvl w:val="0"/>
+                <w:numId w:val="2"/>
+              </w:numPr>
+              <w:spacing w:after="0"/>
+              <w:ind w:left="709" w:hanging="283"/>
+              <w:jc w:val="both"/>
+            </w:pPr>
+            <w:r>
+              <w:t>Respect des normes de codage</w:t>
             </w:r>
             <w:bookmarkStart w:id="0" w:name="_GoBack"/>
             <w:bookmarkEnd w:id="0"/>
@@ -1469,7 +1487,7 @@
         <w:snapToGrid w:val="0"/>
         <w:sz w:val="12"/>
       </w:rPr>
-      <w:t>08:43</w:t>
+      <w:t>11:02</w:t>
     </w:r>
     <w:r>
       <w:rPr>
@@ -1907,7 +1925,7 @@
         <v:path o:extrusionok="f" gradientshapeok="t" o:connecttype="rect"/>
         <o:lock v:ext="edit" aspectratio="t"/>
       </v:shapetype>
-      <v:shape id="_x0000_i1040" type="#_x0000_t75" style="width:12.75pt;height:13.5pt" o:bullet="t">
+      <v:shape id="_x0000_i1027" type="#_x0000_t75" style="width:12.75pt;height:13.5pt" o:bullet="t">
         <v:imagedata r:id="rId1" o:title="BD21302_"/>
       </v:shape>
     </w:pict>
@@ -4957,7 +4975,7 @@
 </file>
 
 <file path=customXml/itemProps1.xml><?xml version="1.0" encoding="utf-8"?>
-<ds:datastoreItem xmlns:ds="http://schemas.openxmlformats.org/officeDocument/2006/customXml" ds:itemID="{3E67C2A5-C6CB-4F31-BCC8-F1CD4F590076}">
+<ds:datastoreItem xmlns:ds="http://schemas.openxmlformats.org/officeDocument/2006/customXml" ds:itemID="{73CF668F-0C58-4561-A4E4-612B7B9F74C4}">
   <ds:schemaRefs>
     <ds:schemaRef ds:uri="http://schemas.openxmlformats.org/officeDocument/2006/bibliography"/>
   </ds:schemaRefs>

</xml_diff>